<commit_message>
Updated all test cases and template
</commit_message>
<xml_diff>
--- a/Testing/Test Procedures/INV1.1.docx
+++ b/Testing/Test Procedures/INV1.1.docx
@@ -2,6 +2,30 @@
 <file path=word/document.xml><?xml version="1.0" encoding="utf-8"?>
 <w:document xmlns:w="http://schemas.openxmlformats.org/wordprocessingml/2006/main">
   <w:body>
+    <w:p>
+      <w:pPr>
+        <w:spacing w:before="0" w:after="200" w:line="240"/>
+        <w:ind w:right="0" w:left="0" w:firstLine="0"/>
+        <w:jc w:val="left"/>
+        <w:rPr>
+          <w:rFonts w:ascii="Calibri" w:hAnsi="Calibri" w:cs="Calibri" w:eastAsia="Calibri"/>
+          <w:color w:val="auto"/>
+          <w:spacing w:val="0"/>
+          <w:position w:val="0"/>
+          <w:sz w:val="22"/>
+          <w:shd w:fill="auto" w:val="clear"/>
+        </w:rPr>
+      </w:pPr>
+      <w:r>
+        <w:object w:dxaOrig="9345" w:dyaOrig="1755">
+          <v:rect xmlns:o="urn:schemas-microsoft-com:office:office" xmlns:v="urn:schemas-microsoft-com:vml" id="rectole0000000000" style="width:467.250000pt;height:87.750000pt" o:preferrelative="t" o:ole="">
+            <o:lock v:ext="edit"/>
+            <v:imagedata xmlns:r="http://schemas.openxmlformats.org/officeDocument/2006/relationships" r:id="docRId1" o:title=""/>
+          </v:rect>
+          <o:OLEObject xmlns:r="http://schemas.openxmlformats.org/officeDocument/2006/relationships" xmlns:o="urn:schemas-microsoft-com:office:office" Type="Embed" ProgID="StaticMetafile" DrawAspect="Content" ObjectID="0000000000" ShapeID="rectole0000000000" r:id="docRId0"/>
+        </w:object>
+      </w:r>
+    </w:p>
     <w:tbl>
       <w:tblPr/>
       <w:tblGrid>
@@ -38,7 +62,6 @@
                 <w:rFonts w:ascii="Calibri" w:hAnsi="Calibri" w:cs="Calibri" w:eastAsia="Calibri"/>
                 <w:spacing w:val="0"/>
                 <w:position w:val="0"/>
-                <w:shd w:fill="auto" w:val="clear"/>
               </w:rPr>
             </w:pPr>
             <w:r>
@@ -50,7 +73,7 @@
                 <w:sz w:val="20"/>
                 <w:shd w:fill="auto" w:val="clear"/>
               </w:rPr>
-              <w:t xml:space="preserve">Test Case #:1.7.1</w:t>
+              <w:t xml:space="preserve">Test Case #:INV1.1</w:t>
             </w:r>
           </w:p>
         </w:tc>
@@ -78,7 +101,6 @@
               <w:rPr>
                 <w:spacing w:val="0"/>
                 <w:position w:val="0"/>
-                <w:shd w:fill="auto" w:val="clear"/>
               </w:rPr>
             </w:pPr>
             <w:r>
@@ -124,7 +146,6 @@
               <w:rPr>
                 <w:spacing w:val="0"/>
                 <w:position w:val="0"/>
-                <w:shd w:fill="auto" w:val="clear"/>
               </w:rPr>
             </w:pPr>
             <w:r>
@@ -164,7 +185,6 @@
               <w:rPr>
                 <w:spacing w:val="0"/>
                 <w:position w:val="0"/>
-                <w:shd w:fill="auto" w:val="clear"/>
               </w:rPr>
             </w:pPr>
             <w:r>
@@ -210,7 +230,6 @@
               <w:rPr>
                 <w:spacing w:val="0"/>
                 <w:position w:val="0"/>
-                <w:shd w:fill="auto" w:val="clear"/>
               </w:rPr>
             </w:pPr>
             <w:r>
@@ -250,7 +269,6 @@
               <w:rPr>
                 <w:spacing w:val="0"/>
                 <w:position w:val="0"/>
-                <w:shd w:fill="auto" w:val="clear"/>
               </w:rPr>
             </w:pPr>
             <w:r>
@@ -296,7 +314,6 @@
               <w:rPr>
                 <w:spacing w:val="0"/>
                 <w:position w:val="0"/>
-                <w:shd w:fill="auto" w:val="clear"/>
               </w:rPr>
             </w:pPr>
             <w:r>
@@ -336,7 +353,6 @@
               <w:rPr>
                 <w:spacing w:val="0"/>
                 <w:position w:val="0"/>
-                <w:shd w:fill="auto" w:val="clear"/>
               </w:rPr>
             </w:pPr>
             <w:r>
@@ -403,7 +419,6 @@
               <w:rPr>
                 <w:spacing w:val="0"/>
                 <w:position w:val="0"/>
-                <w:shd w:fill="auto" w:val="clear"/>
               </w:rPr>
             </w:pPr>
             <w:r>
@@ -470,7 +485,6 @@
               <w:rPr>
                 <w:spacing w:val="0"/>
                 <w:position w:val="0"/>
-                <w:shd w:fill="auto" w:val="clear"/>
               </w:rPr>
             </w:pPr>
             <w:r>
@@ -541,7 +555,6 @@
               <w:rPr>
                 <w:spacing w:val="0"/>
                 <w:position w:val="0"/>
-                <w:shd w:fill="auto" w:val="clear"/>
               </w:rPr>
             </w:pPr>
             <w:r>
@@ -581,7 +594,6 @@
               <w:rPr>
                 <w:spacing w:val="0"/>
                 <w:position w:val="0"/>
-                <w:shd w:fill="auto" w:val="clear"/>
               </w:rPr>
             </w:pPr>
             <w:r>
@@ -621,7 +633,6 @@
               <w:rPr>
                 <w:spacing w:val="0"/>
                 <w:position w:val="0"/>
-                <w:shd w:fill="auto" w:val="clear"/>
               </w:rPr>
             </w:pPr>
             <w:r>
@@ -661,7 +672,6 @@
               <w:rPr>
                 <w:spacing w:val="0"/>
                 <w:position w:val="0"/>
-                <w:shd w:fill="auto" w:val="clear"/>
               </w:rPr>
             </w:pPr>
             <w:r>
@@ -701,7 +711,6 @@
               <w:rPr>
                 <w:spacing w:val="0"/>
                 <w:position w:val="0"/>
-                <w:shd w:fill="auto" w:val="clear"/>
               </w:rPr>
             </w:pPr>
             <w:r>
@@ -747,7 +756,6 @@
               <w:rPr>
                 <w:spacing w:val="0"/>
                 <w:position w:val="0"/>
-                <w:shd w:fill="auto" w:val="clear"/>
               </w:rPr>
             </w:pPr>
             <w:r>
@@ -787,7 +795,6 @@
               <w:rPr>
                 <w:spacing w:val="0"/>
                 <w:position w:val="0"/>
-                <w:shd w:fill="auto" w:val="clear"/>
               </w:rPr>
             </w:pPr>
             <w:r>
@@ -827,7 +834,6 @@
               <w:rPr>
                 <w:spacing w:val="0"/>
                 <w:position w:val="0"/>
-                <w:shd w:fill="auto" w:val="clear"/>
               </w:rPr>
             </w:pPr>
             <w:r>
@@ -937,7 +943,6 @@
               <w:rPr>
                 <w:spacing w:val="0"/>
                 <w:position w:val="0"/>
-                <w:shd w:fill="auto" w:val="clear"/>
               </w:rPr>
             </w:pPr>
             <w:r>
@@ -977,7 +982,6 @@
               <w:rPr>
                 <w:spacing w:val="0"/>
                 <w:position w:val="0"/>
-                <w:shd w:fill="auto" w:val="clear"/>
               </w:rPr>
             </w:pPr>
             <w:r>
@@ -1017,7 +1021,6 @@
               <w:rPr>
                 <w:spacing w:val="0"/>
                 <w:position w:val="0"/>
-                <w:shd w:fill="auto" w:val="clear"/>
               </w:rPr>
             </w:pPr>
             <w:r>
@@ -1127,7 +1130,6 @@
               <w:rPr>
                 <w:spacing w:val="0"/>
                 <w:position w:val="0"/>
-                <w:shd w:fill="auto" w:val="clear"/>
               </w:rPr>
             </w:pPr>
             <w:r>
@@ -1167,7 +1169,6 @@
               <w:rPr>
                 <w:spacing w:val="0"/>
                 <w:position w:val="0"/>
-                <w:shd w:fill="auto" w:val="clear"/>
               </w:rPr>
             </w:pPr>
             <w:r>
@@ -1207,7 +1208,6 @@
               <w:rPr>
                 <w:spacing w:val="0"/>
                 <w:position w:val="0"/>
-                <w:shd w:fill="auto" w:val="clear"/>
               </w:rPr>
             </w:pPr>
             <w:r>
@@ -1317,7 +1317,6 @@
               <w:rPr>
                 <w:spacing w:val="0"/>
                 <w:position w:val="0"/>
-                <w:shd w:fill="auto" w:val="clear"/>
               </w:rPr>
             </w:pPr>
             <w:r>
@@ -1357,7 +1356,6 @@
               <w:rPr>
                 <w:spacing w:val="0"/>
                 <w:position w:val="0"/>
-                <w:shd w:fill="auto" w:val="clear"/>
               </w:rPr>
             </w:pPr>
             <w:r>
@@ -1397,7 +1395,6 @@
               <w:rPr>
                 <w:spacing w:val="0"/>
                 <w:position w:val="0"/>
-                <w:shd w:fill="auto" w:val="clear"/>
               </w:rPr>
             </w:pPr>
             <w:r>
@@ -1507,7 +1504,6 @@
               <w:rPr>
                 <w:spacing w:val="0"/>
                 <w:position w:val="0"/>
-                <w:shd w:fill="auto" w:val="clear"/>
               </w:rPr>
             </w:pPr>
             <w:r>
@@ -1547,7 +1543,6 @@
               <w:rPr>
                 <w:spacing w:val="0"/>
                 <w:position w:val="0"/>
-                <w:shd w:fill="auto" w:val="clear"/>
               </w:rPr>
             </w:pPr>
             <w:r>
@@ -1587,7 +1582,6 @@
               <w:rPr>
                 <w:spacing w:val="0"/>
                 <w:position w:val="0"/>
-                <w:shd w:fill="auto" w:val="clear"/>
               </w:rPr>
             </w:pPr>
             <w:r>
@@ -1697,7 +1691,6 @@
               <w:rPr>
                 <w:spacing w:val="0"/>
                 <w:position w:val="0"/>
-                <w:shd w:fill="auto" w:val="clear"/>
               </w:rPr>
             </w:pPr>
             <w:r>
@@ -1737,7 +1730,6 @@
               <w:rPr>
                 <w:spacing w:val="0"/>
                 <w:position w:val="0"/>
-                <w:shd w:fill="auto" w:val="clear"/>
               </w:rPr>
             </w:pPr>
             <w:r>
@@ -1777,7 +1769,6 @@
               <w:rPr>
                 <w:spacing w:val="0"/>
                 <w:position w:val="0"/>
-                <w:shd w:fill="auto" w:val="clear"/>
               </w:rPr>
             </w:pPr>
             <w:r>
@@ -1887,7 +1878,6 @@
               <w:rPr>
                 <w:spacing w:val="0"/>
                 <w:position w:val="0"/>
-                <w:shd w:fill="auto" w:val="clear"/>
               </w:rPr>
             </w:pPr>
             <w:r>
@@ -1927,7 +1917,6 @@
               <w:rPr>
                 <w:spacing w:val="0"/>
                 <w:position w:val="0"/>
-                <w:shd w:fill="auto" w:val="clear"/>
               </w:rPr>
             </w:pPr>
             <w:r>
@@ -1967,7 +1956,6 @@
               <w:rPr>
                 <w:spacing w:val="0"/>
                 <w:position w:val="0"/>
-                <w:shd w:fill="auto" w:val="clear"/>
               </w:rPr>
             </w:pPr>
             <w:r>
@@ -2077,7 +2065,6 @@
               <w:rPr>
                 <w:spacing w:val="0"/>
                 <w:position w:val="0"/>
-                <w:shd w:fill="auto" w:val="clear"/>
               </w:rPr>
             </w:pPr>
             <w:r>
@@ -2117,7 +2104,6 @@
               <w:rPr>
                 <w:spacing w:val="0"/>
                 <w:position w:val="0"/>
-                <w:shd w:fill="auto" w:val="clear"/>
               </w:rPr>
             </w:pPr>
             <w:r>
@@ -2157,7 +2143,6 @@
               <w:rPr>
                 <w:spacing w:val="0"/>
                 <w:position w:val="0"/>
-                <w:shd w:fill="auto" w:val="clear"/>
               </w:rPr>
             </w:pPr>
             <w:r>
@@ -2267,7 +2252,6 @@
               <w:rPr>
                 <w:spacing w:val="0"/>
                 <w:position w:val="0"/>
-                <w:shd w:fill="auto" w:val="clear"/>
               </w:rPr>
             </w:pPr>
             <w:r>
@@ -2307,7 +2291,6 @@
               <w:rPr>
                 <w:spacing w:val="0"/>
                 <w:position w:val="0"/>
-                <w:shd w:fill="auto" w:val="clear"/>
               </w:rPr>
             </w:pPr>
             <w:r>
@@ -2347,7 +2330,6 @@
               <w:rPr>
                 <w:spacing w:val="0"/>
                 <w:position w:val="0"/>
-                <w:shd w:fill="auto" w:val="clear"/>
               </w:rPr>
             </w:pPr>
             <w:r>
@@ -2457,7 +2439,6 @@
               <w:rPr>
                 <w:spacing w:val="0"/>
                 <w:position w:val="0"/>
-                <w:shd w:fill="auto" w:val="clear"/>
               </w:rPr>
             </w:pPr>
             <w:r>
@@ -2497,7 +2478,6 @@
               <w:rPr>
                 <w:spacing w:val="0"/>
                 <w:position w:val="0"/>
-                <w:shd w:fill="auto" w:val="clear"/>
               </w:rPr>
             </w:pPr>
             <w:r>
@@ -2537,7 +2517,6 @@
               <w:rPr>
                 <w:spacing w:val="0"/>
                 <w:position w:val="0"/>
-                <w:shd w:fill="auto" w:val="clear"/>
               </w:rPr>
             </w:pPr>
             <w:r>
@@ -2647,7 +2626,6 @@
               <w:rPr>
                 <w:spacing w:val="0"/>
                 <w:position w:val="0"/>
-                <w:shd w:fill="auto" w:val="clear"/>
               </w:rPr>
             </w:pPr>
             <w:r>
@@ -2687,7 +2665,6 @@
               <w:rPr>
                 <w:spacing w:val="0"/>
                 <w:position w:val="0"/>
-                <w:shd w:fill="auto" w:val="clear"/>
               </w:rPr>
             </w:pPr>
             <w:r>
@@ -2727,7 +2704,6 @@
               <w:rPr>
                 <w:spacing w:val="0"/>
                 <w:position w:val="0"/>
-                <w:shd w:fill="auto" w:val="clear"/>
               </w:rPr>
             </w:pPr>
             <w:r>
@@ -2837,7 +2813,6 @@
               <w:rPr>
                 <w:spacing w:val="0"/>
                 <w:position w:val="0"/>
-                <w:shd w:fill="auto" w:val="clear"/>
               </w:rPr>
             </w:pPr>
             <w:r>
@@ -2877,7 +2852,6 @@
               <w:rPr>
                 <w:spacing w:val="0"/>
                 <w:position w:val="0"/>
-                <w:shd w:fill="auto" w:val="clear"/>
               </w:rPr>
             </w:pPr>
             <w:r>
@@ -2917,7 +2891,6 @@
               <w:rPr>
                 <w:spacing w:val="0"/>
                 <w:position w:val="0"/>
-                <w:shd w:fill="auto" w:val="clear"/>
               </w:rPr>
             </w:pPr>
             <w:r>
@@ -3048,7 +3021,6 @@
               <w:rPr>
                 <w:spacing w:val="0"/>
                 <w:position w:val="0"/>
-                <w:shd w:fill="auto" w:val="clear"/>
               </w:rPr>
             </w:pPr>
             <w:r>

</xml_diff>